<commit_message>
Updated Lecture 6 Notes
Removed Blank page
</commit_message>
<xml_diff>
--- a/6.00.1x/Lecture Notes/EdX6.00_Lecture6_Notes.docx
+++ b/6.00.1x/Lecture Notes/EdX6.00_Lecture6_Notes.docx
@@ -6,8 +6,13 @@
       <w:pPr>
         <w:pStyle w:val="Title"/>
       </w:pPr>
-      <w:r>
-        <w:t>EdX 6.00x Notes</w:t>
+      <w:proofErr w:type="spellStart"/>
+      <w:r>
+        <w:t>EdX</w:t>
+      </w:r>
+      <w:proofErr w:type="spellEnd"/>
+      <w:r>
+        <w:t xml:space="preserve"> 6.00x Notes</w:t>
       </w:r>
     </w:p>
     <w:p>
@@ -480,7 +485,23 @@
         </w:numPr>
       </w:pPr>
       <w:r>
-        <w:t xml:space="preserve">While tuple, int, float, str are </w:t>
+        <w:t xml:space="preserve">While tuple, </w:t>
+      </w:r>
+      <w:proofErr w:type="spellStart"/>
+      <w:r>
+        <w:t>int</w:t>
+      </w:r>
+      <w:proofErr w:type="spellEnd"/>
+      <w:r>
+        <w:t xml:space="preserve">, float, </w:t>
+      </w:r>
+      <w:proofErr w:type="spellStart"/>
+      <w:r>
+        <w:t>str</w:t>
+      </w:r>
+      <w:proofErr w:type="spellEnd"/>
+      <w:r>
+        <w:t xml:space="preserve"> are </w:t>
       </w:r>
       <w:r>
         <w:t>im</w:t>
@@ -649,7 +670,15 @@
         </w:numPr>
       </w:pPr>
       <w:r>
-        <w:t>Example: Techs.append(‘RPI’)</w:t>
+        <w:t xml:space="preserve">Example: </w:t>
+      </w:r>
+      <w:proofErr w:type="spellStart"/>
+      <w:r>
+        <w:t>Techs.append</w:t>
+      </w:r>
+      <w:proofErr w:type="spellEnd"/>
+      <w:r>
+        <w:t>(‘RPI’)</w:t>
       </w:r>
     </w:p>
     <w:p>
@@ -696,11 +725,24 @@
           <w:numId w:val="8"/>
         </w:numPr>
       </w:pPr>
-      <w:r>
-        <w:t>Tech.append(Ivy</w:t>
-      </w:r>
-      <w:r>
-        <w:t xml:space="preserve">s) </w:t>
+      <w:proofErr w:type="spellStart"/>
+      <w:r>
+        <w:t>Tech.append</w:t>
+      </w:r>
+      <w:proofErr w:type="spellEnd"/>
+      <w:r>
+        <w:t>(</w:t>
+      </w:r>
+      <w:proofErr w:type="spellStart"/>
+      <w:r>
+        <w:t>Ivy</w:t>
+      </w:r>
+      <w:r>
+        <w:t>s</w:t>
+      </w:r>
+      <w:proofErr w:type="spellEnd"/>
+      <w:r>
+        <w:t xml:space="preserve">) </w:t>
       </w:r>
     </w:p>
     <w:p>
@@ -739,8 +781,13 @@
         </w:numPr>
       </w:pPr>
       <w:r>
-        <w:t>Flat = Tech + Ivys</w:t>
-      </w:r>
+        <w:t xml:space="preserve">Flat = Tech + </w:t>
+      </w:r>
+      <w:proofErr w:type="spellStart"/>
+      <w:r>
+        <w:t>Ivys</w:t>
+      </w:r>
+      <w:proofErr w:type="spellEnd"/>
       <w:r>
         <w:t xml:space="preserve"> </w:t>
       </w:r>
@@ -829,7 +876,15 @@
         </w:numPr>
       </w:pPr>
       <w:r>
-        <w:t>Note: The range() function does not work with floats.</w:t>
+        <w:t xml:space="preserve">Note: The </w:t>
+      </w:r>
+      <w:proofErr w:type="gramStart"/>
+      <w:r>
+        <w:t>range(</w:t>
+      </w:r>
+      <w:proofErr w:type="gramEnd"/>
+      <w:r>
+        <w:t>) function does not work with floats.</w:t>
       </w:r>
     </w:p>
     <w:p>
@@ -865,7 +920,17 @@
         </w:numPr>
       </w:pPr>
       <w:r>
-        <w:t>Note: When we mutate a list, we change it’s length.</w:t>
+        <w:t xml:space="preserve">Note: When we mutate a list, we change </w:t>
+      </w:r>
+      <w:proofErr w:type="spellStart"/>
+      <w:proofErr w:type="gramStart"/>
+      <w:r>
+        <w:t>it’s</w:t>
+      </w:r>
+      <w:proofErr w:type="spellEnd"/>
+      <w:proofErr w:type="gramEnd"/>
+      <w:r>
+        <w:t xml:space="preserve"> length.</w:t>
       </w:r>
     </w:p>
     <w:p>
@@ -889,7 +954,15 @@
         </w:numPr>
       </w:pPr>
       <w:r>
-        <w:t>Example: Techs.remove(‘RPI’)</w:t>
+        <w:t xml:space="preserve">Example: </w:t>
+      </w:r>
+      <w:proofErr w:type="spellStart"/>
+      <w:r>
+        <w:t>Techs.remove</w:t>
+      </w:r>
+      <w:proofErr w:type="spellEnd"/>
+      <w:r>
+        <w:t>(‘RPI’)</w:t>
       </w:r>
     </w:p>
     <w:p>
@@ -1169,7 +1242,15 @@
         </w:numPr>
       </w:pPr>
       <w:r>
-        <w:t>General form – an n-ary function and n collections of arguments</w:t>
+        <w:t>General form – an n-</w:t>
+      </w:r>
+      <w:proofErr w:type="spellStart"/>
+      <w:r>
+        <w:t>ary</w:t>
+      </w:r>
+      <w:proofErr w:type="spellEnd"/>
+      <w:r>
+        <w:t xml:space="preserve"> function and n collections of arguments</w:t>
       </w:r>
     </w:p>
     <w:p>
@@ -1240,8 +1321,21 @@
           <w:numId w:val="8"/>
         </w:numPr>
       </w:pPr>
-      <w:r>
-        <w:t>Dict is a generalization of lists, but now indices don’t have to be integers – can be values of a immutable type</w:t>
+      <w:proofErr w:type="spellStart"/>
+      <w:r>
+        <w:t>Dict</w:t>
+      </w:r>
+      <w:proofErr w:type="spellEnd"/>
+      <w:r>
+        <w:t xml:space="preserve"> is a generalization of lists, but now indices don’t have to be integers – can be values of </w:t>
+      </w:r>
+      <w:proofErr w:type="spellStart"/>
+      <w:r>
+        <w:t>a</w:t>
+      </w:r>
+      <w:proofErr w:type="spellEnd"/>
+      <w:r>
+        <w:t xml:space="preserve"> immutable type</w:t>
       </w:r>
     </w:p>
     <w:p>
@@ -1274,7 +1368,15 @@
         </w:numPr>
       </w:pPr>
       <w:r>
-        <w:t>A dict is then a collection of &lt;key, value&gt; pairs</w:t>
+        <w:t xml:space="preserve">A </w:t>
+      </w:r>
+      <w:proofErr w:type="spellStart"/>
+      <w:r>
+        <w:t>dict</w:t>
+      </w:r>
+      <w:proofErr w:type="spellEnd"/>
+      <w:r>
+        <w:t xml:space="preserve"> is then a collection of &lt;key, value&gt; pairs</w:t>
       </w:r>
     </w:p>
     <w:p>
@@ -1297,20 +1399,33 @@
           <w:numId w:val="8"/>
         </w:numPr>
       </w:pPr>
-      <w:r>
-        <w:t>monthNumbers = {‘Jan’:1, ‘Feb’:2}</w:t>
-      </w:r>
-    </w:p>
-    <w:p>
-      <w:pPr>
-        <w:pStyle w:val="ListParagraph"/>
-        <w:numPr>
-          <w:ilvl w:val="1"/>
-          <w:numId w:val="8"/>
-        </w:numPr>
-      </w:pPr>
-      <w:r>
-        <w:t>Entries in a dict are unordered and can only be accessed by a key, not an index</w:t>
+      <w:proofErr w:type="spellStart"/>
+      <w:r>
+        <w:t>monthNumbers</w:t>
+      </w:r>
+      <w:proofErr w:type="spellEnd"/>
+      <w:r>
+        <w:t xml:space="preserve"> = {‘Jan’:1, ‘Feb’:2}</w:t>
+      </w:r>
+    </w:p>
+    <w:p>
+      <w:pPr>
+        <w:pStyle w:val="ListParagraph"/>
+        <w:numPr>
+          <w:ilvl w:val="1"/>
+          <w:numId w:val="8"/>
+        </w:numPr>
+      </w:pPr>
+      <w:r>
+        <w:t xml:space="preserve">Entries in a </w:t>
+      </w:r>
+      <w:proofErr w:type="spellStart"/>
+      <w:r>
+        <w:t>dict</w:t>
+      </w:r>
+      <w:proofErr w:type="spellEnd"/>
+      <w:r>
+        <w:t xml:space="preserve"> are unordered and can only be accessed by a key, not an index</w:t>
       </w:r>
     </w:p>
     <w:p>
@@ -1324,120 +1439,140 @@
       <w:r>
         <w:t>Note: Keys must be immutable, so have to use a tuple and not a list</w:t>
       </w:r>
+    </w:p>
+    <w:p>
+      <w:pPr>
+        <w:pStyle w:val="ListParagraph"/>
+        <w:numPr>
+          <w:ilvl w:val="0"/>
+          <w:numId w:val="8"/>
+        </w:numPr>
+      </w:pPr>
+      <w:r>
+        <w:t>Operations on Dictionaries</w:t>
+      </w:r>
+    </w:p>
+    <w:p>
+      <w:pPr>
+        <w:pStyle w:val="ListParagraph"/>
+        <w:numPr>
+          <w:ilvl w:val="1"/>
+          <w:numId w:val="8"/>
+        </w:numPr>
+      </w:pPr>
+      <w:r>
+        <w:t>Insertion:</w:t>
+      </w:r>
+    </w:p>
+    <w:p>
+      <w:pPr>
+        <w:pStyle w:val="ListParagraph"/>
+        <w:numPr>
+          <w:ilvl w:val="2"/>
+          <w:numId w:val="8"/>
+        </w:numPr>
+      </w:pPr>
+      <w:r>
+        <w:t xml:space="preserve">Example: </w:t>
+      </w:r>
+      <w:proofErr w:type="spellStart"/>
+      <w:r>
+        <w:t>monthNumbers</w:t>
+      </w:r>
+      <w:proofErr w:type="spellEnd"/>
+      <w:r>
+        <w:t>[‘Apr’] = 4</w:t>
+      </w:r>
+    </w:p>
+    <w:p>
+      <w:pPr>
+        <w:pStyle w:val="ListParagraph"/>
+        <w:numPr>
+          <w:ilvl w:val="1"/>
+          <w:numId w:val="8"/>
+        </w:numPr>
+      </w:pPr>
+      <w:r>
+        <w:t>Iteration:</w:t>
+      </w:r>
+    </w:p>
+    <w:p>
+      <w:pPr>
+        <w:pStyle w:val="ListParagraph"/>
+        <w:numPr>
+          <w:ilvl w:val="2"/>
+          <w:numId w:val="8"/>
+        </w:numPr>
+      </w:pPr>
+      <w:r>
+        <w:t xml:space="preserve">Example: Use append in </w:t>
+      </w:r>
+      <w:proofErr w:type="gramStart"/>
+      <w:r>
+        <w:t>a for</w:t>
+      </w:r>
+      <w:proofErr w:type="gramEnd"/>
+      <w:r>
+        <w:t xml:space="preserve"> loop to iterate over a dictionary</w:t>
+      </w:r>
+      <w:r>
+        <w:t xml:space="preserve"> and populate an empty list.</w:t>
+      </w:r>
+    </w:p>
+    <w:p>
+      <w:pPr>
+        <w:pStyle w:val="ListParagraph"/>
+        <w:numPr>
+          <w:ilvl w:val="0"/>
+          <w:numId w:val="8"/>
+        </w:numPr>
+      </w:pPr>
+      <w:r>
+        <w:t>keys method</w:t>
+      </w:r>
+    </w:p>
+    <w:p>
+      <w:pPr>
+        <w:pStyle w:val="ListParagraph"/>
+        <w:numPr>
+          <w:ilvl w:val="1"/>
+          <w:numId w:val="8"/>
+        </w:numPr>
+      </w:pPr>
+      <w:r>
+        <w:t>.keys() returns all the keys in a dictionary</w:t>
+      </w:r>
+    </w:p>
+    <w:p>
+      <w:pPr>
+        <w:pStyle w:val="ListParagraph"/>
+        <w:numPr>
+          <w:ilvl w:val="2"/>
+          <w:numId w:val="8"/>
+        </w:numPr>
+      </w:pPr>
+      <w:r>
+        <w:t xml:space="preserve">Example: </w:t>
+      </w:r>
+      <w:proofErr w:type="spellStart"/>
+      <w:r>
+        <w:t>monthNumbers.keys</w:t>
+      </w:r>
+      <w:proofErr w:type="spellEnd"/>
+      <w:r>
+        <w:t>()</w:t>
+      </w:r>
+    </w:p>
+    <w:p>
+      <w:pPr>
+        <w:pStyle w:val="ListParagraph"/>
+        <w:ind w:left="1440"/>
+      </w:pPr>
+    </w:p>
+    <w:p/>
+    <w:p>
       <w:bookmarkStart w:id="0" w:name="_GoBack"/>
       <w:bookmarkEnd w:id="0"/>
-    </w:p>
-    <w:p>
-      <w:pPr>
-        <w:pStyle w:val="ListParagraph"/>
-        <w:numPr>
-          <w:ilvl w:val="0"/>
-          <w:numId w:val="8"/>
-        </w:numPr>
-      </w:pPr>
-      <w:r>
-        <w:t>Operations on Dictionaries</w:t>
-      </w:r>
-    </w:p>
-    <w:p>
-      <w:pPr>
-        <w:pStyle w:val="ListParagraph"/>
-        <w:numPr>
-          <w:ilvl w:val="1"/>
-          <w:numId w:val="8"/>
-        </w:numPr>
-      </w:pPr>
-      <w:r>
-        <w:t>Insertion:</w:t>
-      </w:r>
-    </w:p>
-    <w:p>
-      <w:pPr>
-        <w:pStyle w:val="ListParagraph"/>
-        <w:numPr>
-          <w:ilvl w:val="2"/>
-          <w:numId w:val="8"/>
-        </w:numPr>
-      </w:pPr>
-      <w:r>
-        <w:t>Example: monthNumbers[‘Apr’] = 4</w:t>
-      </w:r>
-    </w:p>
-    <w:p>
-      <w:pPr>
-        <w:pStyle w:val="ListParagraph"/>
-        <w:numPr>
-          <w:ilvl w:val="1"/>
-          <w:numId w:val="8"/>
-        </w:numPr>
-      </w:pPr>
-      <w:r>
-        <w:t>Iteration:</w:t>
-      </w:r>
-    </w:p>
-    <w:p>
-      <w:pPr>
-        <w:pStyle w:val="ListParagraph"/>
-        <w:numPr>
-          <w:ilvl w:val="2"/>
-          <w:numId w:val="8"/>
-        </w:numPr>
-      </w:pPr>
-      <w:r>
-        <w:t>Example: Use append in a for loop to iterate over a dictionary</w:t>
-      </w:r>
-      <w:r>
-        <w:t xml:space="preserve"> and populate an empty list.</w:t>
-      </w:r>
-    </w:p>
-    <w:p>
-      <w:pPr>
-        <w:pStyle w:val="ListParagraph"/>
-        <w:numPr>
-          <w:ilvl w:val="0"/>
-          <w:numId w:val="8"/>
-        </w:numPr>
-      </w:pPr>
-      <w:r>
-        <w:t>keys method</w:t>
-      </w:r>
-    </w:p>
-    <w:p>
-      <w:pPr>
-        <w:pStyle w:val="ListParagraph"/>
-        <w:numPr>
-          <w:ilvl w:val="1"/>
-          <w:numId w:val="8"/>
-        </w:numPr>
-      </w:pPr>
-      <w:r>
-        <w:t>.keys() returns all the keys in a dictionary</w:t>
-      </w:r>
-    </w:p>
-    <w:p>
-      <w:pPr>
-        <w:pStyle w:val="ListParagraph"/>
-        <w:numPr>
-          <w:ilvl w:val="2"/>
-          <w:numId w:val="8"/>
-        </w:numPr>
-      </w:pPr>
-      <w:r>
-        <w:t>Example: monthNumbers.keys()</w:t>
-      </w:r>
-    </w:p>
-    <w:p>
-      <w:pPr>
-        <w:pStyle w:val="ListParagraph"/>
-        <w:ind w:left="1440"/>
-      </w:pPr>
-    </w:p>
-    <w:p/>
-    <w:p/>
-    <w:p>
-      <w:pPr>
-        <w:ind w:left="1080"/>
-      </w:pPr>
     </w:p>
     <w:sectPr>
       <w:pgSz w:w="12240" w:h="15840"/>

</xml_diff>